<commit_message>
Adds useful keywords in first session.
</commit_message>
<xml_diff>
--- a/Labs/C-Workshop-S1.docx
+++ b/Labs/C-Workshop-S1.docx
@@ -68,13 +68,22 @@
         <w:bidi/>
         <w:jc w:val="center"/>
         <w:rPr>
+          <w:sz w:val="28"/>
+          <w:szCs w:val="28"/>
+          <w:rtl/>
+          <w:lang w:bidi="fa-IR"/>
+        </w:rPr>
+      </w:pPr>
+      <w:r>
+        <w:rPr>
           <w:rFonts w:hint="cs"/>
           <w:sz w:val="28"/>
           <w:szCs w:val="28"/>
           <w:rtl/>
           <w:lang w:bidi="fa-IR"/>
         </w:rPr>
-      </w:pPr>
+        <w:t xml:space="preserve">جلسه </w:t>
+      </w:r>
       <w:r>
         <w:rPr>
           <w:rFonts w:hint="cs"/>
@@ -83,16 +92,6 @@
           <w:rtl/>
           <w:lang w:bidi="fa-IR"/>
         </w:rPr>
-        <w:t xml:space="preserve">جلسه </w:t>
-      </w:r>
-      <w:r>
-        <w:rPr>
-          <w:rFonts w:hint="cs"/>
-          <w:sz w:val="28"/>
-          <w:szCs w:val="28"/>
-          <w:rtl/>
-          <w:lang w:bidi="fa-IR"/>
-        </w:rPr>
         <w:t>اول</w:t>
       </w:r>
     </w:p>
@@ -123,7 +122,6 @@
       <w:pPr>
         <w:bidi/>
         <w:rPr>
-          <w:rFonts w:hint="cs"/>
           <w:rtl/>
           <w:lang w:bidi="fa-IR"/>
         </w:rPr>
@@ -679,62 +677,357 @@
     </w:p>
     <w:p>
       <w:pPr>
+        <w:pStyle w:val="ListParagraph"/>
+        <w:numPr>
+          <w:ilvl w:val="0"/>
+          <w:numId w:val="14"/>
+        </w:numPr>
+        <w:bidi/>
+        <w:rPr>
+          <w:lang w:bidi="fa-IR"/>
+        </w:rPr>
+      </w:pPr>
+      <w:r>
+        <w:rPr>
+          <w:rFonts w:hint="cs"/>
+          <w:rtl/>
+          <w:lang w:bidi="fa-IR"/>
+        </w:rPr>
+        <w:t xml:space="preserve">صحبت در رابطه با کلیدواژه‌های زیر در حد چند </w:t>
+      </w:r>
+      <w:r>
+        <w:rPr>
+          <w:rFonts w:hint="cs"/>
+          <w:rtl/>
+          <w:lang w:bidi="fa-IR"/>
+        </w:rPr>
+        <w:t>جمله</w:t>
+      </w:r>
+      <w:r>
+        <w:rPr>
+          <w:rFonts w:hint="cs"/>
+          <w:rtl/>
+          <w:lang w:bidi="fa-IR"/>
+        </w:rPr>
+        <w:t>:</w:t>
+      </w:r>
+    </w:p>
+    <w:p>
+      <w:pPr>
+        <w:pStyle w:val="ListParagraph"/>
+        <w:numPr>
+          <w:ilvl w:val="1"/>
+          <w:numId w:val="14"/>
+        </w:numPr>
+        <w:rPr>
+          <w:lang w:bidi="fa-IR"/>
+        </w:rPr>
+      </w:pPr>
+      <w:r>
+        <w:rPr>
+          <w:lang w:bidi="fa-IR"/>
+        </w:rPr>
+        <w:t>OS, Linux Distributions and etc.</w:t>
+      </w:r>
+    </w:p>
+    <w:p>
+      <w:pPr>
+        <w:pStyle w:val="ListParagraph"/>
+        <w:numPr>
+          <w:ilvl w:val="1"/>
+          <w:numId w:val="14"/>
+        </w:numPr>
+        <w:rPr>
+          <w:lang w:bidi="fa-IR"/>
+        </w:rPr>
+      </w:pPr>
+      <w:r>
+        <w:rPr>
+          <w:lang w:bidi="fa-IR"/>
+        </w:rPr>
+        <w:t>P</w:t>
+      </w:r>
+      <w:r>
+        <w:rPr>
+          <w:lang w:bidi="fa-IR"/>
+        </w:rPr>
+        <w:t xml:space="preserve">rogramming </w:t>
+      </w:r>
+      <w:r>
+        <w:rPr>
+          <w:lang w:bidi="fa-IR"/>
+        </w:rPr>
+        <w:t>L</w:t>
+      </w:r>
+      <w:r>
+        <w:rPr>
+          <w:lang w:bidi="fa-IR"/>
+        </w:rPr>
+        <w:t>anguages</w:t>
+      </w:r>
+      <w:r>
+        <w:rPr>
+          <w:lang w:bidi="fa-IR"/>
+        </w:rPr>
+        <w:t xml:space="preserve"> like Java, C, etc.</w:t>
+      </w:r>
+    </w:p>
+    <w:p>
+      <w:pPr>
+        <w:pStyle w:val="ListParagraph"/>
+        <w:numPr>
+          <w:ilvl w:val="1"/>
+          <w:numId w:val="14"/>
+        </w:numPr>
+        <w:rPr>
+          <w:lang w:bidi="fa-IR"/>
+        </w:rPr>
+      </w:pPr>
+      <w:r>
+        <w:rPr>
+          <w:lang w:bidi="fa-IR"/>
+        </w:rPr>
+        <w:t>Databases</w:t>
+      </w:r>
+    </w:p>
+    <w:p>
+      <w:pPr>
+        <w:pStyle w:val="ListParagraph"/>
+        <w:numPr>
+          <w:ilvl w:val="1"/>
+          <w:numId w:val="14"/>
+        </w:numPr>
+        <w:rPr>
+          <w:lang w:bidi="fa-IR"/>
+        </w:rPr>
+      </w:pPr>
+      <w:r>
+        <w:rPr>
+          <w:lang w:bidi="fa-IR"/>
+        </w:rPr>
+        <w:t>I</w:t>
+      </w:r>
+      <w:r>
+        <w:rPr>
+          <w:lang w:bidi="fa-IR"/>
+        </w:rPr>
+        <w:t>ntegrated Development Environment like</w:t>
+      </w:r>
+      <w:r>
+        <w:rPr>
+          <w:lang w:bidi="fa-IR"/>
+        </w:rPr>
+        <w:t xml:space="preserve"> </w:t>
+      </w:r>
+      <w:proofErr w:type="spellStart"/>
+      <w:r>
+        <w:rPr>
+          <w:lang w:bidi="fa-IR"/>
+        </w:rPr>
+        <w:t>jetbrains</w:t>
+      </w:r>
+      <w:proofErr w:type="spellEnd"/>
+      <w:r>
+        <w:rPr>
+          <w:lang w:bidi="fa-IR"/>
+        </w:rPr>
+        <w:t xml:space="preserve">, </w:t>
+      </w:r>
+      <w:proofErr w:type="spellStart"/>
+      <w:r>
+        <w:rPr>
+          <w:lang w:bidi="fa-IR"/>
+        </w:rPr>
+        <w:t>codeblocks</w:t>
+      </w:r>
+      <w:proofErr w:type="spellEnd"/>
+      <w:r>
+        <w:rPr>
+          <w:lang w:bidi="fa-IR"/>
+        </w:rPr>
+        <w:t>, visual</w:t>
+      </w:r>
+      <w:r>
+        <w:rPr>
+          <w:lang w:bidi="fa-IR"/>
+        </w:rPr>
+        <w:t xml:space="preserve"> studio</w:t>
+      </w:r>
+    </w:p>
+    <w:p>
+      <w:pPr>
+        <w:pStyle w:val="ListParagraph"/>
+        <w:numPr>
+          <w:ilvl w:val="1"/>
+          <w:numId w:val="14"/>
+        </w:numPr>
+        <w:rPr>
+          <w:lang w:bidi="fa-IR"/>
+        </w:rPr>
+      </w:pPr>
+      <w:r>
+        <w:rPr>
+          <w:lang w:bidi="fa-IR"/>
+        </w:rPr>
+        <w:t>text editor</w:t>
+      </w:r>
+      <w:r>
+        <w:rPr>
+          <w:lang w:bidi="fa-IR"/>
+        </w:rPr>
+        <w:t>s</w:t>
+      </w:r>
+      <w:r>
+        <w:rPr>
+          <w:lang w:bidi="fa-IR"/>
+        </w:rPr>
+        <w:t xml:space="preserve"> </w:t>
+      </w:r>
+      <w:r>
+        <w:rPr>
+          <w:lang w:bidi="fa-IR"/>
+        </w:rPr>
+        <w:t>like</w:t>
+      </w:r>
+      <w:r>
+        <w:rPr>
+          <w:lang w:bidi="fa-IR"/>
+        </w:rPr>
+        <w:t xml:space="preserve"> v</w:t>
+      </w:r>
+      <w:r>
+        <w:rPr>
+          <w:lang w:bidi="fa-IR"/>
+        </w:rPr>
+        <w:t>isual studio</w:t>
+      </w:r>
+      <w:r>
+        <w:rPr>
+          <w:lang w:bidi="fa-IR"/>
+        </w:rPr>
+        <w:t xml:space="preserve"> code, sublime text</w:t>
+      </w:r>
+    </w:p>
+    <w:p>
+      <w:pPr>
+        <w:pStyle w:val="ListParagraph"/>
+        <w:numPr>
+          <w:ilvl w:val="1"/>
+          <w:numId w:val="14"/>
+        </w:numPr>
+        <w:rPr>
+          <w:lang w:bidi="fa-IR"/>
+        </w:rPr>
+      </w:pPr>
+      <w:r>
+        <w:rPr>
+          <w:lang w:bidi="fa-IR"/>
+        </w:rPr>
+        <w:t>server vs client</w:t>
+      </w:r>
+      <w:r>
+        <w:rPr>
+          <w:rtl/>
+          <w:lang w:bidi="fa-IR"/>
+        </w:rPr>
+        <w:t xml:space="preserve"> </w:t>
+      </w:r>
+    </w:p>
+    <w:p>
+      <w:pPr>
+        <w:pStyle w:val="ListParagraph"/>
+        <w:numPr>
+          <w:ilvl w:val="1"/>
+          <w:numId w:val="14"/>
+        </w:numPr>
+        <w:rPr>
+          <w:lang w:bidi="fa-IR"/>
+        </w:rPr>
+      </w:pPr>
+      <w:r>
+        <w:rPr>
+          <w:lang w:bidi="fa-IR"/>
+        </w:rPr>
+        <w:t>U</w:t>
+      </w:r>
+      <w:r>
+        <w:rPr>
+          <w:lang w:bidi="fa-IR"/>
+        </w:rPr>
+        <w:t>I/UX</w:t>
+      </w:r>
+    </w:p>
+    <w:p>
+      <w:pPr>
+        <w:pStyle w:val="ListParagraph"/>
+        <w:numPr>
+          <w:ilvl w:val="1"/>
+          <w:numId w:val="14"/>
+        </w:numPr>
+        <w:bidi/>
+        <w:rPr>
+          <w:lang w:bidi="fa-IR"/>
+        </w:rPr>
+      </w:pPr>
+      <w:r>
+        <w:rPr>
+          <w:rFonts w:hint="cs"/>
+          <w:rtl/>
+          <w:lang w:bidi="fa-IR"/>
+        </w:rPr>
+        <w:t>برای جلوگیری از هرگونه برداشت اشتباه، در مورد هر یک از این کلیدواژه‌ها ذکر شود که در آینده بیشتر با آن‌ها آشنا می‌شوید.</w:t>
+      </w:r>
+    </w:p>
+    <w:p>
+      <w:pPr>
+        <w:rPr>
+          <w:lang w:bidi="fa-IR"/>
+        </w:rPr>
+      </w:pPr>
+    </w:p>
+    <w:p>
+      <w:pPr>
+        <w:rPr>
+          <w:lang w:bidi="fa-IR"/>
+        </w:rPr>
+      </w:pPr>
+    </w:p>
+    <w:p>
+      <w:pPr>
+        <w:rPr>
+          <w:lang w:bidi="fa-IR"/>
+        </w:rPr>
+      </w:pPr>
+    </w:p>
+    <w:p>
+      <w:pPr>
+        <w:rPr>
+          <w:lang w:bidi="fa-IR"/>
+        </w:rPr>
+      </w:pPr>
+    </w:p>
+    <w:p>
+      <w:pPr>
+        <w:rPr>
+          <w:lang w:bidi="fa-IR"/>
+        </w:rPr>
+      </w:pPr>
+    </w:p>
+    <w:p>
+      <w:pPr>
+        <w:rPr>
+          <w:lang w:bidi="fa-IR"/>
+        </w:rPr>
+      </w:pPr>
+    </w:p>
+    <w:p>
+      <w:pPr>
         <w:rPr>
           <w:lang w:bidi="fa-IR"/>
         </w:rPr>
       </w:pPr>
       <w:bookmarkStart w:id="0" w:name="_GoBack"/>
       <w:bookmarkEnd w:id="0"/>
-    </w:p>
-    <w:p>
-      <w:pPr>
-        <w:rPr>
-          <w:lang w:bidi="fa-IR"/>
-        </w:rPr>
-      </w:pPr>
-    </w:p>
-    <w:p>
-      <w:pPr>
-        <w:rPr>
-          <w:lang w:bidi="fa-IR"/>
-        </w:rPr>
-      </w:pPr>
-    </w:p>
-    <w:p>
-      <w:pPr>
-        <w:rPr>
-          <w:lang w:bidi="fa-IR"/>
-        </w:rPr>
-      </w:pPr>
-    </w:p>
-    <w:p>
-      <w:pPr>
-        <w:rPr>
-          <w:lang w:bidi="fa-IR"/>
-        </w:rPr>
-      </w:pPr>
-    </w:p>
-    <w:p>
-      <w:pPr>
-        <w:rPr>
-          <w:lang w:bidi="fa-IR"/>
-        </w:rPr>
-      </w:pPr>
-    </w:p>
-    <w:p>
-      <w:pPr>
-        <w:rPr>
-          <w:lang w:bidi="fa-IR"/>
-        </w:rPr>
-      </w:pPr>
-    </w:p>
-    <w:p>
-      <w:pPr>
-        <w:jc w:val="center"/>
-        <w:rPr>
-          <w:lang w:bidi="fa-IR"/>
-        </w:rPr>
-      </w:pPr>
     </w:p>
     <w:sectPr>
       <w:headerReference w:type="default" r:id="rId8"/>
@@ -1001,15 +1294,37 @@
     <w:r>
       <w:t xml:space="preserve"> </w:t>
     </w:r>
-    <w:fldSimple w:instr=" NUMPAGES  ">
-      <w:r>
-        <w:rPr>
-          <w:noProof/>
-          <w:rtl/>
-        </w:rPr>
-        <w:t>14</w:t>
-      </w:r>
-    </w:fldSimple>
+    <w:r>
+      <w:rPr>
+        <w:noProof/>
+      </w:rPr>
+      <w:fldChar w:fldCharType="begin"/>
+    </w:r>
+    <w:r>
+      <w:rPr>
+        <w:noProof/>
+      </w:rPr>
+      <w:instrText xml:space="preserve"> NUMPAGES  </w:instrText>
+    </w:r>
+    <w:r>
+      <w:rPr>
+        <w:noProof/>
+      </w:rPr>
+      <w:fldChar w:fldCharType="separate"/>
+    </w:r>
+    <w:r>
+      <w:rPr>
+        <w:noProof/>
+        <w:rtl/>
+      </w:rPr>
+      <w:t>14</w:t>
+    </w:r>
+    <w:r>
+      <w:rPr>
+        <w:noProof/>
+      </w:rPr>
+      <w:fldChar w:fldCharType="end"/>
+    </w:r>
     <w:r>
       <w:t xml:space="preserve"> </w:t>
     </w:r>
@@ -1571,7 +1886,7 @@
         <w:rFonts w:ascii="Symbol" w:eastAsiaTheme="minorHAnsi" w:hAnsi="Symbol" w:cs="Vazir" w:hint="default"/>
       </w:rPr>
     </w:lvl>
-    <w:lvl w:ilvl="1" w:tplc="04090003" w:tentative="1">
+    <w:lvl w:ilvl="1" w:tplc="04090003">
       <w:start w:val="1"/>
       <w:numFmt w:val="bullet"/>
       <w:lvlText w:val="o"/>
@@ -2826,6 +3141,7 @@
     <w:lsdException w:name="HTML Sample" w:semiHidden="1" w:unhideWhenUsed="1"/>
     <w:lsdException w:name="HTML Typewriter" w:semiHidden="1" w:unhideWhenUsed="1"/>
     <w:lsdException w:name="HTML Variable" w:semiHidden="1" w:unhideWhenUsed="1"/>
+    <w:lsdException w:name="Normal Table" w:semiHidden="1" w:unhideWhenUsed="1"/>
     <w:lsdException w:name="annotation subject" w:semiHidden="1" w:unhideWhenUsed="1"/>
     <w:lsdException w:name="No List" w:semiHidden="1" w:unhideWhenUsed="1"/>
     <w:lsdException w:name="Outline List 1" w:semiHidden="1" w:unhideWhenUsed="1"/>
@@ -2869,8 +3185,10 @@
     <w:lsdException w:name="Table Elegant" w:semiHidden="1" w:unhideWhenUsed="1"/>
     <w:lsdException w:name="Table Professional" w:semiHidden="1" w:unhideWhenUsed="1"/>
     <w:lsdException w:name="Table Subtle 1" w:semiHidden="1" w:unhideWhenUsed="1"/>
+    <w:lsdException w:name="Table Subtle 2" w:semiHidden="1" w:unhideWhenUsed="1"/>
     <w:lsdException w:name="Table Web 1" w:semiHidden="1" w:unhideWhenUsed="1"/>
     <w:lsdException w:name="Table Web 2" w:semiHidden="1" w:unhideWhenUsed="1"/>
+    <w:lsdException w:name="Table Web 3" w:semiHidden="1" w:unhideWhenUsed="1"/>
     <w:lsdException w:name="Balloon Text" w:semiHidden="1" w:unhideWhenUsed="1"/>
     <w:lsdException w:name="Table Grid" w:uiPriority="39"/>
     <w:lsdException w:name="Table Theme" w:semiHidden="1" w:unhideWhenUsed="1"/>
@@ -3995,7 +4313,7 @@
 </file>
 
 <file path=customXml/itemProps1.xml><?xml version="1.0" encoding="utf-8"?>
-<ds:datastoreItem xmlns:ds="http://schemas.openxmlformats.org/officeDocument/2006/customXml" ds:itemID="{FB1071EF-7036-4938-94D9-3A537B7D1C21}">
+<ds:datastoreItem xmlns:ds="http://schemas.openxmlformats.org/officeDocument/2006/customXml" ds:itemID="{51C67868-86D0-40C4-8552-F63B616AA5EB}">
   <ds:schemaRefs>
     <ds:schemaRef ds:uri="http://schemas.openxmlformats.org/officeDocument/2006/bibliography"/>
   </ds:schemaRefs>

</xml_diff>